<commit_message>
Update Tutorial per creare un database.docx
</commit_message>
<xml_diff>
--- a/Tutorial per creare un database.docx
+++ b/Tutorial per creare un database.docx
@@ -27,6 +27,9 @@
     </w:p>
     <w:p>
       <w:r>
+        <w:rPr>
+          <w:noProof/>
+        </w:rPr>
         <w:drawing>
           <wp:inline distT="0" distB="0" distL="0" distR="0" wp14:anchorId="1FA7F431" wp14:editId="094FBCB1">
             <wp:extent cx="2560542" cy="365792"/>
@@ -75,6 +78,9 @@
     </w:p>
     <w:p>
       <w:r>
+        <w:rPr>
+          <w:noProof/>
+        </w:rPr>
         <w:drawing>
           <wp:inline distT="0" distB="0" distL="0" distR="0" wp14:anchorId="29FE1CC8" wp14:editId="14A2E134">
             <wp:extent cx="1928027" cy="2301439"/>
@@ -115,19 +121,11 @@
     <w:p/>
     <w:p>
       <w:r>
-        <w:t>Vado a selezionarlo (</w:t>
-      </w:r>
-      <w:proofErr w:type="gramStart"/>
-      <w:r>
-        <w:t xml:space="preserve">use </w:t>
-      </w:r>
-      <w:proofErr w:type="spellStart"/>
-      <w:r>
-        <w:t>nome</w:t>
-      </w:r>
-      <w:proofErr w:type="gramEnd"/>
-      <w:r>
-        <w:t>_database</w:t>
+        <w:t xml:space="preserve">Vado a selezionarlo (use </w:t>
+      </w:r>
+      <w:proofErr w:type="spellStart"/>
+      <w:r>
+        <w:t>nome_database</w:t>
       </w:r>
       <w:proofErr w:type="spellEnd"/>
       <w:r>
@@ -136,6 +134,9 @@
     </w:p>
     <w:p>
       <w:r>
+        <w:rPr>
+          <w:noProof/>
+        </w:rPr>
         <w:drawing>
           <wp:inline distT="0" distB="0" distL="0" distR="0" wp14:anchorId="1390A32B" wp14:editId="2ED073A0">
             <wp:extent cx="1524132" cy="518205"/>
@@ -184,25 +185,20 @@
       </w:r>
       <w:proofErr w:type="spellEnd"/>
       <w:r>
+        <w:t xml:space="preserve"> database()</w:t>
+      </w:r>
+      <w:r>
+        <w:t>)</w:t>
+      </w:r>
+    </w:p>
+    <w:p>
+      <w:r>
         <w:t xml:space="preserve"> </w:t>
       </w:r>
-      <w:proofErr w:type="gramStart"/>
-      <w:r>
-        <w:t>database(</w:t>
-      </w:r>
-      <w:proofErr w:type="gramEnd"/>
-      <w:r>
-        <w:t>)</w:t>
-      </w:r>
-      <w:r>
-        <w:t>)</w:t>
-      </w:r>
-    </w:p>
-    <w:p>
-      <w:r>
-        <w:t xml:space="preserve"> </w:t>
-      </w:r>
-      <w:r>
+      <w:r>
+        <w:rPr>
+          <w:noProof/>
+        </w:rPr>
         <w:drawing>
           <wp:inline distT="0" distB="0" distL="0" distR="0" wp14:anchorId="2D5A65EB" wp14:editId="0004C596">
             <wp:extent cx="2591025" cy="1173582"/>
@@ -250,32 +246,22 @@
         </w:rPr>
       </w:pPr>
       <w:r>
-        <w:t xml:space="preserve">Dopo aver verificato, inizio a creare la tabella studente del mio </w:t>
-      </w:r>
-      <w:proofErr w:type="gramStart"/>
-      <w:r>
-        <w:t>database  (</w:t>
-      </w:r>
-      <w:proofErr w:type="gramEnd"/>
-      <w:r>
-        <w:rPr>
-          <w:rFonts w:ascii="LiberationMono" w:hAnsi="LiberationMono" w:cs="LiberationMono"/>
-          <w:sz w:val="24"/>
-          <w:szCs w:val="24"/>
-        </w:rPr>
-        <w:t>CREATE TABLE studente</w:t>
-      </w:r>
-      <w:r>
-        <w:rPr>
-          <w:rFonts w:ascii="LiberationMono" w:hAnsi="LiberationMono" w:cs="LiberationMono"/>
-          <w:sz w:val="24"/>
-          <w:szCs w:val="24"/>
-        </w:rPr>
-        <w:t>)</w:t>
-      </w:r>
-    </w:p>
-    <w:p>
-      <w:r>
+        <w:t>Dopo aver verificato, inizio a creare la tabella studente del mio database  (</w:t>
+      </w:r>
+      <w:r>
+        <w:rPr>
+          <w:rFonts w:ascii="LiberationMono" w:hAnsi="LiberationMono" w:cs="LiberationMono"/>
+          <w:sz w:val="24"/>
+          <w:szCs w:val="24"/>
+        </w:rPr>
+        <w:t>CREATE TABLE studente)</w:t>
+      </w:r>
+    </w:p>
+    <w:p>
+      <w:r>
+        <w:rPr>
+          <w:noProof/>
+        </w:rPr>
         <w:drawing>
           <wp:inline distT="0" distB="0" distL="0" distR="0" wp14:anchorId="3A7259CC" wp14:editId="2F9B7318">
             <wp:extent cx="6120130" cy="857250"/>
@@ -337,6 +323,9 @@
     </w:p>
     <w:p>
       <w:r>
+        <w:rPr>
+          <w:noProof/>
+        </w:rPr>
         <w:drawing>
           <wp:inline distT="0" distB="0" distL="0" distR="0" wp14:anchorId="127AF967" wp14:editId="12BEAD8D">
             <wp:extent cx="5631668" cy="1707028"/>
@@ -436,6 +425,9 @@
     </w:p>
     <w:p>
       <w:r>
+        <w:rPr>
+          <w:noProof/>
+        </w:rPr>
         <w:drawing>
           <wp:inline distT="0" distB="0" distL="0" distR="0" wp14:anchorId="07C02356" wp14:editId="7118611F">
             <wp:extent cx="5852667" cy="716342"/>
@@ -489,6 +481,9 @@
     </w:p>
     <w:p>
       <w:r>
+        <w:rPr>
+          <w:noProof/>
+        </w:rPr>
         <w:drawing>
           <wp:inline distT="0" distB="0" distL="0" distR="0" wp14:anchorId="177E0EB3" wp14:editId="5A069DDA">
             <wp:extent cx="4785775" cy="1874682"/>
@@ -561,16 +556,14 @@
       </w:r>
       <w:proofErr w:type="spellEnd"/>
       <w:r>
-        <w:t xml:space="preserve"> (attributi</w:t>
-      </w:r>
-      <w:proofErr w:type="gramStart"/>
-      <w:r>
-        <w:t>) )</w:t>
-      </w:r>
-      <w:proofErr w:type="gramEnd"/>
-    </w:p>
-    <w:p>
-      <w:r>
+        <w:t xml:space="preserve"> (attributi) )</w:t>
+      </w:r>
+    </w:p>
+    <w:p>
+      <w:r>
+        <w:rPr>
+          <w:noProof/>
+        </w:rPr>
         <w:drawing>
           <wp:inline distT="0" distB="0" distL="0" distR="0" wp14:anchorId="5D846516" wp14:editId="7D8C1EB7">
             <wp:extent cx="6120130" cy="975995"/>
@@ -789,133 +782,57 @@
           <w:rFonts w:ascii="LiberationMono" w:hAnsi="LiberationMono" w:cs="LiberationMono"/>
           <w:sz w:val="24"/>
           <w:szCs w:val="24"/>
-        </w:rPr>
-      </w:pPr>
-      <w:r>
-        <w:rPr>
-          <w:rFonts w:ascii="LiberationMono" w:hAnsi="LiberationMono" w:cs="LiberationMono"/>
-          <w:sz w:val="24"/>
-          <w:szCs w:val="24"/>
-        </w:rPr>
-        <w:t xml:space="preserve">alter </w:t>
-      </w:r>
-      <w:proofErr w:type="spellStart"/>
-      <w:r>
-        <w:rPr>
-          <w:rFonts w:ascii="LiberationMono" w:hAnsi="LiberationMono" w:cs="LiberationMono"/>
-          <w:sz w:val="24"/>
-          <w:szCs w:val="24"/>
-        </w:rPr>
-        <w:t>table</w:t>
-      </w:r>
-      <w:proofErr w:type="spellEnd"/>
-      <w:r>
-        <w:rPr>
-          <w:rFonts w:ascii="LiberationMono" w:hAnsi="LiberationMono" w:cs="LiberationMono"/>
-          <w:sz w:val="24"/>
-          <w:szCs w:val="24"/>
-        </w:rPr>
-        <w:t xml:space="preserve"> studente </w:t>
-      </w:r>
-      <w:proofErr w:type="spellStart"/>
-      <w:r>
-        <w:rPr>
-          <w:rFonts w:ascii="LiberationMono" w:hAnsi="LiberationMono" w:cs="LiberationMono"/>
-          <w:sz w:val="24"/>
-          <w:szCs w:val="24"/>
-        </w:rPr>
-        <w:t>modify</w:t>
-      </w:r>
-      <w:proofErr w:type="spellEnd"/>
-      <w:r>
-        <w:rPr>
-          <w:rFonts w:ascii="LiberationMono" w:hAnsi="LiberationMono" w:cs="LiberationMono"/>
-          <w:sz w:val="24"/>
-          <w:szCs w:val="24"/>
-        </w:rPr>
-        <w:t xml:space="preserve"> </w:t>
-      </w:r>
-      <w:proofErr w:type="spellStart"/>
-      <w:r>
-        <w:rPr>
-          <w:rFonts w:ascii="LiberationMono" w:hAnsi="LiberationMono" w:cs="LiberationMono"/>
-          <w:sz w:val="24"/>
-          <w:szCs w:val="24"/>
-        </w:rPr>
-        <w:t>column</w:t>
-      </w:r>
-      <w:proofErr w:type="spellEnd"/>
-      <w:r>
-        <w:rPr>
-          <w:rFonts w:ascii="LiberationMono" w:hAnsi="LiberationMono" w:cs="LiberationMono"/>
-          <w:sz w:val="24"/>
-          <w:szCs w:val="24"/>
-        </w:rPr>
-        <w:t xml:space="preserve"> cognome </w:t>
-      </w:r>
-      <w:proofErr w:type="spellStart"/>
-      <w:proofErr w:type="gramStart"/>
-      <w:r>
-        <w:rPr>
-          <w:rFonts w:ascii="LiberationMono" w:hAnsi="LiberationMono" w:cs="LiberationMono"/>
-          <w:sz w:val="24"/>
-          <w:szCs w:val="24"/>
-        </w:rPr>
-        <w:t>varchar</w:t>
-      </w:r>
-      <w:proofErr w:type="spellEnd"/>
-      <w:r>
-        <w:rPr>
-          <w:rFonts w:ascii="LiberationMono" w:hAnsi="LiberationMono" w:cs="LiberationMono"/>
-          <w:sz w:val="24"/>
-          <w:szCs w:val="24"/>
-        </w:rPr>
-        <w:t>(</w:t>
-      </w:r>
-      <w:proofErr w:type="gramEnd"/>
-      <w:r>
-        <w:rPr>
-          <w:rFonts w:ascii="LiberationMono" w:hAnsi="LiberationMono" w:cs="LiberationMono"/>
-          <w:sz w:val="24"/>
-          <w:szCs w:val="24"/>
-        </w:rPr>
-        <w:t xml:space="preserve">3) </w:t>
-      </w:r>
-      <w:proofErr w:type="spellStart"/>
-      <w:r>
-        <w:rPr>
-          <w:rFonts w:ascii="LiberationMono" w:hAnsi="LiberationMono" w:cs="LiberationMono"/>
-          <w:sz w:val="24"/>
-          <w:szCs w:val="24"/>
-        </w:rPr>
-        <w:t>not</w:t>
-      </w:r>
-      <w:proofErr w:type="spellEnd"/>
-      <w:r>
-        <w:rPr>
-          <w:rFonts w:ascii="LiberationMono" w:hAnsi="LiberationMono" w:cs="LiberationMono"/>
-          <w:sz w:val="24"/>
-          <w:szCs w:val="24"/>
-        </w:rPr>
-        <w:t xml:space="preserve"> </w:t>
-      </w:r>
-      <w:proofErr w:type="spellStart"/>
-      <w:r>
-        <w:rPr>
-          <w:rFonts w:ascii="LiberationMono" w:hAnsi="LiberationMono" w:cs="LiberationMono"/>
-          <w:sz w:val="24"/>
-          <w:szCs w:val="24"/>
-        </w:rPr>
-        <w:t>null</w:t>
-      </w:r>
-      <w:proofErr w:type="spellEnd"/>
-      <w:r>
-        <w:rPr>
-          <w:rFonts w:ascii="LiberationMono" w:hAnsi="LiberationMono" w:cs="LiberationMono"/>
-          <w:sz w:val="24"/>
-          <w:szCs w:val="24"/>
-        </w:rPr>
-        <w:t>;</w:t>
+          <w:lang w:val="en-US"/>
+        </w:rPr>
+      </w:pPr>
+      <w:r>
+        <w:rPr>
+          <w:rFonts w:ascii="LiberationMono" w:hAnsi="LiberationMono" w:cs="LiberationMono"/>
+          <w:sz w:val="24"/>
+          <w:szCs w:val="24"/>
+          <w:lang w:val="en-US"/>
+        </w:rPr>
+        <w:t xml:space="preserve">alter table </w:t>
+      </w:r>
+      <w:proofErr w:type="spellStart"/>
+      <w:r>
+        <w:rPr>
+          <w:rFonts w:ascii="LiberationMono" w:hAnsi="LiberationMono" w:cs="LiberationMono"/>
+          <w:sz w:val="24"/>
+          <w:szCs w:val="24"/>
+          <w:lang w:val="en-US"/>
+        </w:rPr>
+        <w:t>studente</w:t>
+      </w:r>
+      <w:proofErr w:type="spellEnd"/>
+      <w:r>
+        <w:rPr>
+          <w:rFonts w:ascii="LiberationMono" w:hAnsi="LiberationMono" w:cs="LiberationMono"/>
+          <w:sz w:val="24"/>
+          <w:szCs w:val="24"/>
+          <w:lang w:val="en-US"/>
+        </w:rPr>
+        <w:t xml:space="preserve"> modify column </w:t>
+      </w:r>
+      <w:proofErr w:type="spellStart"/>
+      <w:r>
+        <w:rPr>
+          <w:rFonts w:ascii="LiberationMono" w:hAnsi="LiberationMono" w:cs="LiberationMono"/>
+          <w:sz w:val="24"/>
+          <w:szCs w:val="24"/>
+          <w:lang w:val="en-US"/>
+        </w:rPr>
+        <w:t>cognome</w:t>
+      </w:r>
+      <w:proofErr w:type="spellEnd"/>
+      <w:r>
+        <w:rPr>
+          <w:rFonts w:ascii="LiberationMono" w:hAnsi="LiberationMono" w:cs="LiberationMono"/>
+          <w:sz w:val="24"/>
+          <w:szCs w:val="24"/>
+          <w:lang w:val="en-US"/>
+        </w:rPr>
+        <w:t xml:space="preserve"> varchar(3) not null;</w:t>
       </w:r>
     </w:p>
     <w:p>
@@ -928,6 +845,7 @@
           <w:rFonts w:ascii="LiberationMono" w:hAnsi="LiberationMono" w:cs="LiberationMono"/>
           <w:sz w:val="24"/>
           <w:szCs w:val="24"/>
+          <w:lang w:val="en-US"/>
         </w:rPr>
       </w:pPr>
     </w:p>
@@ -941,6 +859,7 @@
           <w:rFonts w:ascii="LiberationMono" w:hAnsi="LiberationMono" w:cs="LiberationMono"/>
           <w:sz w:val="24"/>
           <w:szCs w:val="24"/>
+          <w:lang w:val="en-US"/>
         </w:rPr>
       </w:pPr>
     </w:p>
@@ -1025,25 +944,7 @@
           <w:sz w:val="24"/>
           <w:szCs w:val="24"/>
         </w:rPr>
-        <w:t xml:space="preserve">troncare le stringhe che hanno più di </w:t>
-      </w:r>
-      <w:proofErr w:type="gramStart"/>
-      <w:r>
-        <w:rPr>
-          <w:rFonts w:ascii="LiberationSerif" w:hAnsi="LiberationSerif" w:cs="LiberationSerif"/>
-          <w:sz w:val="24"/>
-          <w:szCs w:val="24"/>
-        </w:rPr>
-        <w:t>3</w:t>
-      </w:r>
-      <w:proofErr w:type="gramEnd"/>
-      <w:r>
-        <w:rPr>
-          <w:rFonts w:ascii="LiberationSerif" w:hAnsi="LiberationSerif" w:cs="LiberationSerif"/>
-          <w:sz w:val="24"/>
-          <w:szCs w:val="24"/>
-        </w:rPr>
-        <w:t xml:space="preserve"> caratteri, segnalando il problema con un semplice warning.</w:t>
+        <w:t>troncare le stringhe che hanno più di 3 caratteri, segnalando il problema con un semplice warning.</w:t>
       </w:r>
     </w:p>
     <w:p>
@@ -1139,23 +1040,7 @@
           <w:sz w:val="24"/>
           <w:szCs w:val="24"/>
         </w:rPr>
-        <w:t xml:space="preserve"> la sua</w:t>
-      </w:r>
-      <w:r>
-        <w:rPr>
-          <w:rFonts w:ascii="LiberationSerif" w:hAnsi="LiberationSerif" w:cs="LiberationSerif"/>
-          <w:sz w:val="24"/>
-          <w:szCs w:val="24"/>
-        </w:rPr>
-        <w:t xml:space="preserve"> </w:t>
-      </w:r>
-      <w:r>
-        <w:rPr>
-          <w:rFonts w:ascii="LiberationSerif" w:hAnsi="LiberationSerif" w:cs="LiberationSerif"/>
-          <w:sz w:val="24"/>
-          <w:szCs w:val="24"/>
-        </w:rPr>
-        <w:t>esecuzione troncherebbe dei dati, e ciò non viene consentito.</w:t>
+        <w:t xml:space="preserve"> la sua esecuzione troncherebbe dei dati, e ciò non viene consentito.</w:t>
       </w:r>
     </w:p>
     <w:p>
@@ -1284,6 +1169,13 @@
       </w:r>
     </w:p>
     <w:p>
+      <w:pPr>
+        <w:rPr>
+          <w:rFonts w:ascii="LiberationMono" w:hAnsi="LiberationMono" w:cs="LiberationMono"/>
+          <w:sz w:val="24"/>
+          <w:szCs w:val="24"/>
+        </w:rPr>
+      </w:pPr>
       <w:r>
         <w:rPr>
           <w:rFonts w:ascii="LiberationMono" w:hAnsi="LiberationMono" w:cs="LiberationMono"/>
@@ -1309,6 +1201,350 @@
           <w:szCs w:val="24"/>
         </w:rPr>
         <w:t xml:space="preserve"> studente;</w:t>
+      </w:r>
+    </w:p>
+    <w:p>
+      <w:pPr>
+        <w:rPr>
+          <w:rFonts w:ascii="LiberationMono" w:hAnsi="LiberationMono" w:cs="LiberationMono"/>
+          <w:sz w:val="24"/>
+          <w:szCs w:val="24"/>
+        </w:rPr>
+      </w:pPr>
+    </w:p>
+    <w:p>
+      <w:pPr>
+        <w:rPr>
+          <w:rFonts w:ascii="LiberationMono" w:hAnsi="LiberationMono" w:cs="LiberationMono"/>
+          <w:sz w:val="24"/>
+          <w:szCs w:val="24"/>
+        </w:rPr>
+      </w:pPr>
+      <w:r>
+        <w:rPr>
+          <w:rFonts w:ascii="LiberationMono" w:hAnsi="LiberationMono" w:cs="LiberationMono"/>
+          <w:sz w:val="24"/>
+          <w:szCs w:val="24"/>
+        </w:rPr>
+        <w:t xml:space="preserve">Per </w:t>
+      </w:r>
+      <w:r>
+        <w:rPr>
+          <w:rFonts w:ascii="LiberationMono" w:hAnsi="LiberationMono" w:cs="LiberationMono"/>
+          <w:sz w:val="24"/>
+          <w:szCs w:val="24"/>
+        </w:rPr>
+        <w:t>rinominare</w:t>
+      </w:r>
+      <w:r>
+        <w:rPr>
+          <w:rFonts w:ascii="LiberationMono" w:hAnsi="LiberationMono" w:cs="LiberationMono"/>
+          <w:sz w:val="24"/>
+          <w:szCs w:val="24"/>
+        </w:rPr>
+        <w:t xml:space="preserve"> una tabella  (alter </w:t>
+      </w:r>
+      <w:proofErr w:type="spellStart"/>
+      <w:r>
+        <w:rPr>
+          <w:rFonts w:ascii="LiberationMono" w:hAnsi="LiberationMono" w:cs="LiberationMono"/>
+          <w:sz w:val="24"/>
+          <w:szCs w:val="24"/>
+        </w:rPr>
+        <w:t>table</w:t>
+      </w:r>
+      <w:proofErr w:type="spellEnd"/>
+      <w:r>
+        <w:rPr>
+          <w:rFonts w:ascii="LiberationMono" w:hAnsi="LiberationMono" w:cs="LiberationMono"/>
+          <w:sz w:val="24"/>
+          <w:szCs w:val="24"/>
+        </w:rPr>
+        <w:t xml:space="preserve"> </w:t>
+      </w:r>
+      <w:proofErr w:type="spellStart"/>
+      <w:r>
+        <w:rPr>
+          <w:rFonts w:ascii="LiberationMono" w:hAnsi="LiberationMono" w:cs="LiberationMono"/>
+          <w:sz w:val="24"/>
+          <w:szCs w:val="24"/>
+        </w:rPr>
+        <w:t>vecchia_tabella</w:t>
+      </w:r>
+      <w:proofErr w:type="spellEnd"/>
+      <w:r>
+        <w:rPr>
+          <w:rFonts w:ascii="LiberationMono" w:hAnsi="LiberationMono" w:cs="LiberationMono"/>
+          <w:sz w:val="24"/>
+          <w:szCs w:val="24"/>
+        </w:rPr>
+        <w:t xml:space="preserve"> </w:t>
+      </w:r>
+      <w:proofErr w:type="spellStart"/>
+      <w:r>
+        <w:rPr>
+          <w:rFonts w:ascii="LiberationMono" w:hAnsi="LiberationMono" w:cs="LiberationMono"/>
+          <w:sz w:val="24"/>
+          <w:szCs w:val="24"/>
+        </w:rPr>
+        <w:t>rename</w:t>
+      </w:r>
+      <w:proofErr w:type="spellEnd"/>
+      <w:r>
+        <w:rPr>
+          <w:rFonts w:ascii="LiberationMono" w:hAnsi="LiberationMono" w:cs="LiberationMono"/>
+          <w:sz w:val="24"/>
+          <w:szCs w:val="24"/>
+        </w:rPr>
+        <w:t xml:space="preserve"> </w:t>
+      </w:r>
+      <w:proofErr w:type="spellStart"/>
+      <w:r>
+        <w:rPr>
+          <w:rFonts w:ascii="LiberationMono" w:hAnsi="LiberationMono" w:cs="LiberationMono"/>
+          <w:sz w:val="24"/>
+          <w:szCs w:val="24"/>
+        </w:rPr>
+        <w:t>nuova_tabella</w:t>
+      </w:r>
+      <w:proofErr w:type="spellEnd"/>
+      <w:r>
+        <w:rPr>
+          <w:rFonts w:ascii="LiberationMono" w:hAnsi="LiberationMono" w:cs="LiberationMono"/>
+          <w:sz w:val="24"/>
+          <w:szCs w:val="24"/>
+        </w:rPr>
+        <w:t>)</w:t>
+      </w:r>
+    </w:p>
+    <w:p>
+      <w:r>
+        <w:drawing>
+          <wp:inline distT="0" distB="0" distL="0" distR="0" wp14:anchorId="339E0E49" wp14:editId="5196CFCC">
+            <wp:extent cx="6111770" cy="3124471"/>
+            <wp:effectExtent l="0" t="0" r="3810" b="0"/>
+            <wp:docPr id="6" name="Immagine 6" descr="Immagine che contiene testo&#10;&#10;Descrizione generata automaticamente"/>
+            <wp:cNvGraphicFramePr>
+              <a:graphicFrameLocks xmlns:a="http://schemas.openxmlformats.org/drawingml/2006/main" noChangeAspect="1"/>
+            </wp:cNvGraphicFramePr>
+            <a:graphic xmlns:a="http://schemas.openxmlformats.org/drawingml/2006/main">
+              <a:graphicData uri="http://schemas.openxmlformats.org/drawingml/2006/picture">
+                <pic:pic xmlns:pic="http://schemas.openxmlformats.org/drawingml/2006/picture">
+                  <pic:nvPicPr>
+                    <pic:cNvPr id="6" name="Immagine 6" descr="Immagine che contiene testo&#10;&#10;Descrizione generata automaticamente"/>
+                    <pic:cNvPicPr/>
+                  </pic:nvPicPr>
+                  <pic:blipFill>
+                    <a:blip r:embed="rId13"/>
+                    <a:stretch>
+                      <a:fillRect/>
+                    </a:stretch>
+                  </pic:blipFill>
+                  <pic:spPr>
+                    <a:xfrm>
+                      <a:off x="0" y="0"/>
+                      <a:ext cx="6111770" cy="3124471"/>
+                    </a:xfrm>
+                    <a:prstGeom prst="rect">
+                      <a:avLst/>
+                    </a:prstGeom>
+                  </pic:spPr>
+                </pic:pic>
+              </a:graphicData>
+            </a:graphic>
+          </wp:inline>
+        </w:drawing>
+      </w:r>
+    </w:p>
+    <w:p/>
+    <w:p>
+      <w:pPr>
+        <w:rPr>
+          <w:rFonts w:ascii="LiberationMono" w:hAnsi="LiberationMono" w:cs="LiberationMono"/>
+          <w:sz w:val="24"/>
+          <w:szCs w:val="24"/>
+        </w:rPr>
+      </w:pPr>
+      <w:r>
+        <w:t>Per modificare il nome di una colonna (</w:t>
+      </w:r>
+      <w:r>
+        <w:rPr>
+          <w:rFonts w:ascii="LiberationMono" w:hAnsi="LiberationMono" w:cs="LiberationMono"/>
+          <w:sz w:val="24"/>
+          <w:szCs w:val="24"/>
+        </w:rPr>
+        <w:t xml:space="preserve">ALTER TABLE </w:t>
+      </w:r>
+      <w:proofErr w:type="spellStart"/>
+      <w:r>
+        <w:rPr>
+          <w:rFonts w:ascii="LiberationMono" w:hAnsi="LiberationMono" w:cs="LiberationMono"/>
+          <w:sz w:val="24"/>
+          <w:szCs w:val="24"/>
+        </w:rPr>
+        <w:t>nome_tabella</w:t>
+      </w:r>
+      <w:proofErr w:type="spellEnd"/>
+      <w:r>
+        <w:rPr>
+          <w:rFonts w:ascii="LiberationMono" w:hAnsi="LiberationMono" w:cs="LiberationMono"/>
+          <w:sz w:val="24"/>
+          <w:szCs w:val="24"/>
+        </w:rPr>
+        <w:t xml:space="preserve"> CHANGE </w:t>
+      </w:r>
+      <w:proofErr w:type="spellStart"/>
+      <w:r>
+        <w:rPr>
+          <w:rFonts w:ascii="LiberationMono" w:hAnsi="LiberationMono" w:cs="LiberationMono"/>
+          <w:sz w:val="24"/>
+          <w:szCs w:val="24"/>
+        </w:rPr>
+        <w:t>vecchio_nome</w:t>
+      </w:r>
+      <w:proofErr w:type="spellEnd"/>
+      <w:r>
+        <w:rPr>
+          <w:rFonts w:ascii="LiberationMono" w:hAnsi="LiberationMono" w:cs="LiberationMono"/>
+          <w:sz w:val="24"/>
+          <w:szCs w:val="24"/>
+        </w:rPr>
+        <w:t xml:space="preserve">  </w:t>
+      </w:r>
+      <w:proofErr w:type="spellStart"/>
+      <w:r>
+        <w:rPr>
+          <w:rFonts w:ascii="LiberationMono" w:hAnsi="LiberationMono" w:cs="LiberationMono"/>
+          <w:sz w:val="24"/>
+          <w:szCs w:val="24"/>
+        </w:rPr>
+        <w:t>nuovo_nome</w:t>
+      </w:r>
+      <w:proofErr w:type="spellEnd"/>
+      <w:r>
+        <w:rPr>
+          <w:rFonts w:ascii="LiberationMono" w:hAnsi="LiberationMono" w:cs="LiberationMono"/>
+          <w:sz w:val="24"/>
+          <w:szCs w:val="24"/>
+        </w:rPr>
+        <w:t xml:space="preserve"> tipo</w:t>
+      </w:r>
+      <w:r>
+        <w:rPr>
+          <w:rFonts w:ascii="LiberationMono" w:hAnsi="LiberationMono" w:cs="LiberationMono"/>
+          <w:sz w:val="24"/>
+          <w:szCs w:val="24"/>
+        </w:rPr>
+        <w:t>(</w:t>
+      </w:r>
+      <w:r>
+        <w:rPr>
+          <w:rFonts w:ascii="LiberationMono" w:hAnsi="LiberationMono" w:cs="LiberationMono"/>
+          <w:sz w:val="24"/>
+          <w:szCs w:val="24"/>
+        </w:rPr>
+        <w:t>lunghezza</w:t>
+      </w:r>
+      <w:r>
+        <w:rPr>
+          <w:rFonts w:ascii="LiberationMono" w:hAnsi="LiberationMono" w:cs="LiberationMono"/>
+          <w:sz w:val="24"/>
+          <w:szCs w:val="24"/>
+        </w:rPr>
+        <w:t>);</w:t>
+      </w:r>
+      <w:r>
+        <w:rPr>
+          <w:rFonts w:ascii="LiberationMono" w:hAnsi="LiberationMono" w:cs="LiberationMono"/>
+          <w:sz w:val="24"/>
+          <w:szCs w:val="24"/>
+        </w:rPr>
+        <w:t xml:space="preserve"> )</w:t>
+      </w:r>
+    </w:p>
+    <w:p>
+      <w:r>
+        <w:drawing>
+          <wp:inline distT="0" distB="0" distL="0" distR="0" wp14:anchorId="0AAFA8AB" wp14:editId="0FE65DEC">
+            <wp:extent cx="6035563" cy="1028789"/>
+            <wp:effectExtent l="0" t="0" r="3810" b="0"/>
+            <wp:docPr id="10" name="Immagine 10"/>
+            <wp:cNvGraphicFramePr>
+              <a:graphicFrameLocks xmlns:a="http://schemas.openxmlformats.org/drawingml/2006/main" noChangeAspect="1"/>
+            </wp:cNvGraphicFramePr>
+            <a:graphic xmlns:a="http://schemas.openxmlformats.org/drawingml/2006/main">
+              <a:graphicData uri="http://schemas.openxmlformats.org/drawingml/2006/picture">
+                <pic:pic xmlns:pic="http://schemas.openxmlformats.org/drawingml/2006/picture">
+                  <pic:nvPicPr>
+                    <pic:cNvPr id="1" name=""/>
+                    <pic:cNvPicPr/>
+                  </pic:nvPicPr>
+                  <pic:blipFill>
+                    <a:blip r:embed="rId14"/>
+                    <a:stretch>
+                      <a:fillRect/>
+                    </a:stretch>
+                  </pic:blipFill>
+                  <pic:spPr>
+                    <a:xfrm>
+                      <a:off x="0" y="0"/>
+                      <a:ext cx="6035563" cy="1028789"/>
+                    </a:xfrm>
+                    <a:prstGeom prst="rect">
+                      <a:avLst/>
+                    </a:prstGeom>
+                  </pic:spPr>
+                </pic:pic>
+              </a:graphicData>
+            </a:graphic>
+          </wp:inline>
+        </w:drawing>
+      </w:r>
+    </w:p>
+    <w:p>
+      <w:r>
+        <w:lastRenderedPageBreak/>
+        <w:t xml:space="preserve">Mostriamo il cambiamento della colonna </w:t>
+      </w:r>
+    </w:p>
+    <w:p>
+      <w:r>
+        <w:drawing>
+          <wp:inline distT="0" distB="0" distL="0" distR="0" wp14:anchorId="4EA1AAB8" wp14:editId="5D91BFD1">
+            <wp:extent cx="6120130" cy="2025650"/>
+            <wp:effectExtent l="0" t="0" r="0" b="0"/>
+            <wp:docPr id="12" name="Immagine 12"/>
+            <wp:cNvGraphicFramePr>
+              <a:graphicFrameLocks xmlns:a="http://schemas.openxmlformats.org/drawingml/2006/main" noChangeAspect="1"/>
+            </wp:cNvGraphicFramePr>
+            <a:graphic xmlns:a="http://schemas.openxmlformats.org/drawingml/2006/main">
+              <a:graphicData uri="http://schemas.openxmlformats.org/drawingml/2006/picture">
+                <pic:pic xmlns:pic="http://schemas.openxmlformats.org/drawingml/2006/picture">
+                  <pic:nvPicPr>
+                    <pic:cNvPr id="1" name=""/>
+                    <pic:cNvPicPr/>
+                  </pic:nvPicPr>
+                  <pic:blipFill>
+                    <a:blip r:embed="rId15"/>
+                    <a:stretch>
+                      <a:fillRect/>
+                    </a:stretch>
+                  </pic:blipFill>
+                  <pic:spPr>
+                    <a:xfrm>
+                      <a:off x="0" y="0"/>
+                      <a:ext cx="6120130" cy="2025650"/>
+                    </a:xfrm>
+                    <a:prstGeom prst="rect">
+                      <a:avLst/>
+                    </a:prstGeom>
+                  </pic:spPr>
+                </pic:pic>
+              </a:graphicData>
+            </a:graphic>
+          </wp:inline>
+        </w:drawing>
       </w:r>
     </w:p>
     <w:sectPr>

</xml_diff>